<commit_message>
Web app work started
</commit_message>
<xml_diff>
--- a/Project_Report_Documentation.docx
+++ b/Project_Report_Documentation.docx
@@ -15,7 +15,7 @@
           <w:u w:val="single"/>
         </w:rPr>
         <w:drawing>
-          <wp:anchor distT="0" distB="0" distL="114300" distR="114300" simplePos="0" relativeHeight="251659264" behindDoc="0" locked="0" layoutInCell="1" allowOverlap="1" wp14:anchorId="039557C7" wp14:editId="13550E31">
+          <wp:anchor distT="0" distB="0" distL="114300" distR="114300" simplePos="0" relativeHeight="251657728" behindDoc="0" locked="0" layoutInCell="1" allowOverlap="1" wp14:anchorId="039557C7" wp14:editId="7F779D8E">
             <wp:simplePos x="0" y="0"/>
             <wp:positionH relativeFrom="column">
               <wp:posOffset>1396365</wp:posOffset>
@@ -509,6 +509,13 @@
         </w:rPr>
         <w:t>History leading to project request</w:t>
       </w:r>
+      <w:r>
+        <w:rPr>
+          <w:sz w:val="32"/>
+          <w:szCs w:val="32"/>
+        </w:rPr>
+        <w:t>:</w:t>
+      </w:r>
     </w:p>
     <w:p>
       <w:pPr>
@@ -555,6 +562,13 @@
           <w:szCs w:val="32"/>
         </w:rPr>
         <w:t>Identify Problem, opportunity</w:t>
+      </w:r>
+      <w:r>
+        <w:rPr>
+          <w:sz w:val="32"/>
+          <w:szCs w:val="32"/>
+        </w:rPr>
+        <w:t>:</w:t>
       </w:r>
     </w:p>
     <w:p>
@@ -1438,7 +1452,21 @@
           <w:sz w:val="32"/>
           <w:szCs w:val="32"/>
         </w:rPr>
-        <w:t>Hardware detail (Include Rich Picture)</w:t>
+        <w:t>Hardware</w:t>
+      </w:r>
+      <w:r>
+        <w:rPr>
+          <w:sz w:val="32"/>
+          <w:szCs w:val="32"/>
+        </w:rPr>
+        <w:t xml:space="preserve"> and Software</w:t>
+      </w:r>
+      <w:r>
+        <w:rPr>
+          <w:sz w:val="32"/>
+          <w:szCs w:val="32"/>
+        </w:rPr>
+        <w:t xml:space="preserve"> detail </w:t>
       </w:r>
     </w:p>
     <w:p>
@@ -1584,21 +1612,7 @@
           <w:sz w:val="24"/>
           <w:szCs w:val="24"/>
         </w:rPr>
-        <w:t xml:space="preserve">ReactJS, </w:t>
-      </w:r>
-      <w:r>
-        <w:rPr>
-          <w:sz w:val="24"/>
-          <w:szCs w:val="24"/>
-        </w:rPr>
-        <w:t>Node</w:t>
-      </w:r>
-      <w:r>
-        <w:rPr>
-          <w:sz w:val="24"/>
-          <w:szCs w:val="24"/>
-        </w:rPr>
-        <w:t>JS</w:t>
+        <w:t>HTML, CSS (Bootstrap &amp; Flexbox), JS</w:t>
       </w:r>
     </w:p>
     <w:p>
@@ -1619,7 +1633,7 @@
           <w:sz w:val="24"/>
           <w:szCs w:val="24"/>
         </w:rPr>
-        <w:t>Watchman</w:t>
+        <w:t>PHP</w:t>
       </w:r>
     </w:p>
     <w:p>
@@ -1640,49 +1654,7 @@
           <w:sz w:val="24"/>
           <w:szCs w:val="24"/>
         </w:rPr>
-        <w:t>the React Native command line interface</w:t>
-      </w:r>
-    </w:p>
-    <w:p>
-      <w:pPr>
-        <w:pStyle w:val="ListParagraph"/>
-        <w:numPr>
-          <w:ilvl w:val="5"/>
-          <w:numId w:val="5"/>
-        </w:numPr>
-        <w:spacing w:after="160" w:line="256" w:lineRule="auto"/>
-        <w:rPr>
-          <w:sz w:val="24"/>
-          <w:szCs w:val="24"/>
-        </w:rPr>
-      </w:pPr>
-      <w:r>
-        <w:rPr>
-          <w:sz w:val="24"/>
-          <w:szCs w:val="24"/>
-        </w:rPr>
-        <w:t>a JDK</w:t>
-      </w:r>
-    </w:p>
-    <w:p>
-      <w:pPr>
-        <w:pStyle w:val="ListParagraph"/>
-        <w:numPr>
-          <w:ilvl w:val="5"/>
-          <w:numId w:val="5"/>
-        </w:numPr>
-        <w:spacing w:after="160" w:line="256" w:lineRule="auto"/>
-        <w:rPr>
-          <w:sz w:val="24"/>
-          <w:szCs w:val="24"/>
-        </w:rPr>
-      </w:pPr>
-      <w:r>
-        <w:rPr>
-          <w:sz w:val="24"/>
-          <w:szCs w:val="24"/>
-        </w:rPr>
-        <w:t xml:space="preserve">Android Studio </w:t>
+        <w:t>MySQL</w:t>
       </w:r>
       <w:r>
         <w:rPr>
@@ -7710,11 +7682,6 @@
     </w:tbl>
     <w:p/>
     <w:p>
-      <w:r>
-        <w:br w:type="page"/>
-      </w:r>
-    </w:p>
-    <w:p>
       <w:pPr>
         <w:rPr>
           <w:rFonts w:cstheme="minorHAnsi"/>
@@ -7732,7 +7699,6 @@
           <w:sz w:val="32"/>
           <w:szCs w:val="32"/>
         </w:rPr>
-        <w:lastRenderedPageBreak/>
         <w:t>Scenario</w:t>
       </w:r>
       <w:r>
@@ -10159,8 +10125,8 @@
           <w:szCs w:val="32"/>
         </w:rPr>
         <w:drawing>
-          <wp:inline distT="114300" distB="114300" distL="114300" distR="114300" wp14:anchorId="281EEE34" wp14:editId="021C3851">
-            <wp:extent cx="5943600" cy="5343248"/>
+          <wp:inline distT="114300" distB="114300" distL="114300" distR="114300" wp14:anchorId="281EEE34" wp14:editId="5DACFDEC">
+            <wp:extent cx="6267450" cy="6391275"/>
             <wp:effectExtent l="0" t="0" r="0" b="0"/>
             <wp:docPr id="6" name="image1.jpg" descr="Diagram, engineering drawing&#10;&#10;Description automatically generated"/>
             <wp:cNvGraphicFramePr/>
@@ -10181,7 +10147,7 @@
                   <pic:spPr>
                     <a:xfrm>
                       <a:off x="0" y="0"/>
-                      <a:ext cx="5943600" cy="5343248"/>
+                      <a:ext cx="6267872" cy="6391705"/>
                     </a:xfrm>
                     <a:prstGeom prst="rect">
                       <a:avLst/>
@@ -10442,19 +10408,13 @@
         </w:rPr>
         <w:t>Activity diagram for Renter</w:t>
       </w:r>
-    </w:p>
-    <w:p>
-      <w:pPr>
-        <w:pStyle w:val="ListParagraph"/>
-        <w:numPr>
-          <w:ilvl w:val="0"/>
-          <w:numId w:val="12"/>
-        </w:numPr>
-        <w:rPr>
-          <w:sz w:val="24"/>
-          <w:szCs w:val="24"/>
-        </w:rPr>
-      </w:pPr>
+      <w:r>
+        <w:rPr>
+          <w:sz w:val="24"/>
+          <w:szCs w:val="24"/>
+        </w:rPr>
+        <w:br/>
+      </w:r>
     </w:p>
     <w:p>
       <w:pPr>
@@ -10479,18 +10439,6 @@
         </w:rPr>
         <w:t>Propose Decision</w:t>
       </w:r>
-    </w:p>
-    <w:p>
-      <w:pPr>
-        <w:pStyle w:val="ListParagraph"/>
-        <w:ind w:left="1800"/>
-        <w:rPr>
-          <w:b/>
-          <w:sz w:val="26"/>
-          <w:szCs w:val="26"/>
-          <w:u w:val="single"/>
-        </w:rPr>
-      </w:pPr>
     </w:p>
     <w:p>
       <w:pPr>
@@ -10513,9 +10461,25 @@
           <w:u w:val="single"/>
         </w:rPr>
         <w:drawing>
-          <wp:inline distT="114300" distB="114300" distL="114300" distR="114300" wp14:anchorId="2708154E" wp14:editId="51412C79">
-            <wp:extent cx="5943600" cy="6565900"/>
+          <wp:anchor distT="0" distB="0" distL="114300" distR="114300" simplePos="0" relativeHeight="251655168" behindDoc="1" locked="0" layoutInCell="1" allowOverlap="1" wp14:anchorId="2708154E" wp14:editId="78060469">
+            <wp:simplePos x="0" y="0"/>
+            <wp:positionH relativeFrom="column">
+              <wp:posOffset>19050</wp:posOffset>
+            </wp:positionH>
+            <wp:positionV relativeFrom="paragraph">
+              <wp:posOffset>205105</wp:posOffset>
+            </wp:positionV>
+            <wp:extent cx="6010275" cy="6565900"/>
             <wp:effectExtent l="0" t="0" r="0" b="0"/>
+            <wp:wrapTight wrapText="bothSides">
+              <wp:wrapPolygon edited="0">
+                <wp:start x="0" y="0"/>
+                <wp:lineTo x="0" y="21558"/>
+                <wp:lineTo x="21566" y="21558"/>
+                <wp:lineTo x="21566" y="0"/>
+                <wp:lineTo x="0" y="0"/>
+              </wp:wrapPolygon>
+            </wp:wrapTight>
             <wp:docPr id="13" name="image12.png" descr="Diagram, schematic&#10;&#10;Description automatically generated"/>
             <wp:cNvGraphicFramePr/>
             <a:graphic xmlns:a="http://schemas.openxmlformats.org/drawingml/2006/main">
@@ -10526,7 +10490,13 @@
                     <pic:cNvPicPr preferRelativeResize="0"/>
                   </pic:nvPicPr>
                   <pic:blipFill>
-                    <a:blip r:embed="rId12"/>
+                    <a:blip r:embed="rId12">
+                      <a:extLst>
+                        <a:ext uri="{28A0092B-C50C-407E-A947-70E740481C1C}">
+                          <a14:useLocalDpi xmlns:a14="http://schemas.microsoft.com/office/drawing/2010/main" val="0"/>
+                        </a:ext>
+                      </a:extLst>
+                    </a:blip>
                     <a:srcRect/>
                     <a:stretch>
                       <a:fillRect/>
@@ -10535,7 +10505,7 @@
                   <pic:spPr>
                     <a:xfrm>
                       <a:off x="0" y="0"/>
-                      <a:ext cx="5943600" cy="6565900"/>
+                      <a:ext cx="6010275" cy="6565900"/>
                     </a:xfrm>
                     <a:prstGeom prst="rect">
                       <a:avLst/>
@@ -10545,9 +10515,24 @@
                 </pic:pic>
               </a:graphicData>
             </a:graphic>
-          </wp:inline>
+            <wp14:sizeRelH relativeFrom="margin">
+              <wp14:pctWidth>0</wp14:pctWidth>
+            </wp14:sizeRelH>
+          </wp:anchor>
         </w:drawing>
       </w:r>
+    </w:p>
+    <w:p>
+      <w:pPr>
+        <w:pStyle w:val="ListParagraph"/>
+        <w:ind w:left="1800"/>
+        <w:rPr>
+          <w:b/>
+          <w:sz w:val="26"/>
+          <w:szCs w:val="26"/>
+          <w:u w:val="single"/>
+        </w:rPr>
+      </w:pPr>
     </w:p>
     <w:p>
       <w:pPr>
@@ -10568,27 +10553,6 @@
           <w:ilvl w:val="0"/>
           <w:numId w:val="13"/>
         </w:numPr>
-        <w:rPr>
-          <w:b/>
-          <w:sz w:val="26"/>
-          <w:szCs w:val="26"/>
-          <w:u w:val="single"/>
-        </w:rPr>
-      </w:pPr>
-      <w:r>
-        <w:rPr>
-          <w:b/>
-          <w:sz w:val="26"/>
-          <w:szCs w:val="26"/>
-          <w:u w:val="single"/>
-        </w:rPr>
-        <w:t>Assign Task</w:t>
-      </w:r>
-    </w:p>
-    <w:p>
-      <w:pPr>
-        <w:pStyle w:val="ListParagraph"/>
-        <w:ind w:left="1800"/>
         <w:rPr>
           <w:b/>
           <w:sz w:val="26"/>
@@ -10606,9 +10570,25 @@
           <w:u w:val="single"/>
         </w:rPr>
         <w:drawing>
-          <wp:inline distT="114300" distB="114300" distL="114300" distR="114300" wp14:anchorId="16397471" wp14:editId="5A351974">
-            <wp:extent cx="5943600" cy="6591300"/>
+          <wp:anchor distT="0" distB="0" distL="114300" distR="114300" simplePos="0" relativeHeight="251657216" behindDoc="1" locked="0" layoutInCell="1" allowOverlap="1" wp14:anchorId="16397471" wp14:editId="6F0E0F5A">
+            <wp:simplePos x="0" y="0"/>
+            <wp:positionH relativeFrom="column">
+              <wp:posOffset>47625</wp:posOffset>
+            </wp:positionH>
+            <wp:positionV relativeFrom="paragraph">
+              <wp:posOffset>317500</wp:posOffset>
+            </wp:positionV>
+            <wp:extent cx="5895975" cy="7439025"/>
             <wp:effectExtent l="0" t="0" r="0" b="0"/>
+            <wp:wrapTight wrapText="bothSides">
+              <wp:wrapPolygon edited="0">
+                <wp:start x="0" y="0"/>
+                <wp:lineTo x="0" y="21572"/>
+                <wp:lineTo x="21565" y="21572"/>
+                <wp:lineTo x="21565" y="0"/>
+                <wp:lineTo x="0" y="0"/>
+              </wp:wrapPolygon>
+            </wp:wrapTight>
             <wp:docPr id="5" name="image7.png" descr="Diagram, schematic&#10;&#10;Description automatically generated"/>
             <wp:cNvGraphicFramePr/>
             <a:graphic xmlns:a="http://schemas.openxmlformats.org/drawingml/2006/main">
@@ -10619,7 +10599,13 @@
                     <pic:cNvPicPr preferRelativeResize="0"/>
                   </pic:nvPicPr>
                   <pic:blipFill>
-                    <a:blip r:embed="rId13"/>
+                    <a:blip r:embed="rId13">
+                      <a:extLst>
+                        <a:ext uri="{28A0092B-C50C-407E-A947-70E740481C1C}">
+                          <a14:useLocalDpi xmlns:a14="http://schemas.microsoft.com/office/drawing/2010/main" val="0"/>
+                        </a:ext>
+                      </a:extLst>
+                    </a:blip>
                     <a:srcRect/>
                     <a:stretch>
                       <a:fillRect/>
@@ -10628,7 +10614,7 @@
                   <pic:spPr>
                     <a:xfrm>
                       <a:off x="0" y="0"/>
-                      <a:ext cx="5943600" cy="6591300"/>
+                      <a:ext cx="5895975" cy="7439025"/>
                     </a:xfrm>
                     <a:prstGeom prst="rect">
                       <a:avLst/>
@@ -10638,21 +10624,24 @@
                 </pic:pic>
               </a:graphicData>
             </a:graphic>
-          </wp:inline>
+            <wp14:sizeRelH relativeFrom="margin">
+              <wp14:pctWidth>0</wp14:pctWidth>
+            </wp14:sizeRelH>
+            <wp14:sizeRelV relativeFrom="margin">
+              <wp14:pctHeight>0</wp14:pctHeight>
+            </wp14:sizeRelV>
+          </wp:anchor>
         </w:drawing>
       </w:r>
-    </w:p>
-    <w:p>
-      <w:pPr>
-        <w:pStyle w:val="ListParagraph"/>
-        <w:ind w:left="1800"/>
+      <w:r>
         <w:rPr>
           <w:b/>
           <w:sz w:val="26"/>
           <w:szCs w:val="26"/>
           <w:u w:val="single"/>
         </w:rPr>
-      </w:pPr>
+        <w:t>Assign Task</w:t>
+      </w:r>
     </w:p>
     <w:p>
       <w:pPr>
@@ -10668,59 +10657,7 @@
     </w:p>
     <w:p>
       <w:pPr>
-        <w:rPr>
-          <w:b/>
-          <w:sz w:val="26"/>
-          <w:szCs w:val="26"/>
-          <w:u w:val="single"/>
-        </w:rPr>
-      </w:pPr>
-      <w:r>
-        <w:rPr>
-          <w:b/>
-          <w:sz w:val="26"/>
-          <w:szCs w:val="26"/>
-          <w:u w:val="single"/>
-        </w:rPr>
-        <w:br w:type="page"/>
-      </w:r>
-    </w:p>
-    <w:p>
-      <w:pPr>
-        <w:pStyle w:val="ListParagraph"/>
-        <w:ind w:left="1800"/>
-        <w:rPr>
-          <w:b/>
-          <w:sz w:val="26"/>
-          <w:szCs w:val="26"/>
-          <w:u w:val="single"/>
-        </w:rPr>
-      </w:pPr>
-    </w:p>
-    <w:p>
-      <w:pPr>
         <w:ind w:left="720"/>
-        <w:rPr>
-          <w:b/>
-          <w:sz w:val="26"/>
-          <w:szCs w:val="26"/>
-          <w:u w:val="single"/>
-        </w:rPr>
-      </w:pPr>
-      <w:r>
-        <w:rPr>
-          <w:b/>
-          <w:sz w:val="26"/>
-          <w:szCs w:val="26"/>
-          <w:u w:val="single"/>
-        </w:rPr>
-        <w:t>3. State Rules</w:t>
-      </w:r>
-    </w:p>
-    <w:p>
-      <w:pPr>
-        <w:pStyle w:val="ListParagraph"/>
-        <w:ind w:left="1800"/>
         <w:rPr>
           <w:b/>
           <w:sz w:val="26"/>
@@ -10738,9 +10675,25 @@
           <w:u w:val="single"/>
         </w:rPr>
         <w:drawing>
-          <wp:inline distT="114300" distB="114300" distL="114300" distR="114300" wp14:anchorId="4980FDFE" wp14:editId="425127E0">
-            <wp:extent cx="5943600" cy="6654800"/>
+          <wp:anchor distT="0" distB="0" distL="114300" distR="114300" simplePos="0" relativeHeight="251659264" behindDoc="1" locked="0" layoutInCell="1" allowOverlap="1" wp14:anchorId="4980FDFE" wp14:editId="2AE44C38">
+            <wp:simplePos x="0" y="0"/>
+            <wp:positionH relativeFrom="column">
+              <wp:posOffset>-228600</wp:posOffset>
+            </wp:positionH>
+            <wp:positionV relativeFrom="paragraph">
+              <wp:posOffset>393700</wp:posOffset>
+            </wp:positionV>
+            <wp:extent cx="6172200" cy="7467600"/>
             <wp:effectExtent l="0" t="0" r="0" b="0"/>
+            <wp:wrapTight wrapText="bothSides">
+              <wp:wrapPolygon edited="0">
+                <wp:start x="0" y="0"/>
+                <wp:lineTo x="0" y="21545"/>
+                <wp:lineTo x="21533" y="21545"/>
+                <wp:lineTo x="21533" y="0"/>
+                <wp:lineTo x="0" y="0"/>
+              </wp:wrapPolygon>
+            </wp:wrapTight>
             <wp:docPr id="8" name="image5.png" descr="Diagram&#10;&#10;Description automatically generated"/>
             <wp:cNvGraphicFramePr/>
             <a:graphic xmlns:a="http://schemas.openxmlformats.org/drawingml/2006/main">
@@ -10751,7 +10704,13 @@
                     <pic:cNvPicPr preferRelativeResize="0"/>
                   </pic:nvPicPr>
                   <pic:blipFill>
-                    <a:blip r:embed="rId14"/>
+                    <a:blip r:embed="rId14">
+                      <a:extLst>
+                        <a:ext uri="{28A0092B-C50C-407E-A947-70E740481C1C}">
+                          <a14:useLocalDpi xmlns:a14="http://schemas.microsoft.com/office/drawing/2010/main" val="0"/>
+                        </a:ext>
+                      </a:extLst>
+                    </a:blip>
                     <a:srcRect/>
                     <a:stretch>
                       <a:fillRect/>
@@ -10760,7 +10719,7 @@
                   <pic:spPr>
                     <a:xfrm>
                       <a:off x="0" y="0"/>
-                      <a:ext cx="5943600" cy="6654800"/>
+                      <a:ext cx="6172200" cy="7467600"/>
                     </a:xfrm>
                     <a:prstGeom prst="rect">
                       <a:avLst/>
@@ -10770,39 +10729,23 @@
                 </pic:pic>
               </a:graphicData>
             </a:graphic>
-          </wp:inline>
+            <wp14:sizeRelH relativeFrom="margin">
+              <wp14:pctWidth>0</wp14:pctWidth>
+            </wp14:sizeRelH>
+            <wp14:sizeRelV relativeFrom="margin">
+              <wp14:pctHeight>0</wp14:pctHeight>
+            </wp14:sizeRelV>
+          </wp:anchor>
         </w:drawing>
       </w:r>
-    </w:p>
-    <w:p>
-      <w:pPr>
-        <w:pStyle w:val="ListParagraph"/>
-        <w:ind w:left="1800"/>
+      <w:r>
         <w:rPr>
           <w:b/>
           <w:sz w:val="26"/>
           <w:szCs w:val="26"/>
           <w:u w:val="single"/>
         </w:rPr>
-      </w:pPr>
-    </w:p>
-    <w:p>
-      <w:pPr>
-        <w:rPr>
-          <w:b/>
-          <w:sz w:val="26"/>
-          <w:szCs w:val="26"/>
-          <w:u w:val="single"/>
-        </w:rPr>
-      </w:pPr>
-      <w:r>
-        <w:rPr>
-          <w:b/>
-          <w:sz w:val="26"/>
-          <w:szCs w:val="26"/>
-          <w:u w:val="single"/>
-        </w:rPr>
-        <w:br w:type="page"/>
+        <w:t>3. State Rules</w:t>
       </w:r>
     </w:p>
     <w:p>
@@ -10932,14 +10875,21 @@
     </w:p>
     <w:p>
       <w:pPr>
-        <w:ind w:left="720"/>
+        <w:rPr>
+          <w:sz w:val="24"/>
+          <w:szCs w:val="24"/>
+        </w:rPr>
+      </w:pPr>
+      <w:r>
         <w:rPr>
           <w:b/>
           <w:sz w:val="26"/>
           <w:szCs w:val="26"/>
           <w:u w:val="single"/>
         </w:rPr>
-      </w:pPr>
+        <w:lastRenderedPageBreak/>
+        <w:t xml:space="preserve">5. Request </w:t>
+      </w:r>
       <w:r>
         <w:rPr>
           <w:b/>
@@ -10947,8 +10897,7 @@
           <w:szCs w:val="26"/>
           <w:u w:val="single"/>
         </w:rPr>
-        <w:lastRenderedPageBreak/>
-        <w:t xml:space="preserve">5. Request </w:t>
+        <w:t>for</w:t>
       </w:r>
       <w:r>
         <w:rPr>
@@ -10957,35 +10906,19 @@
           <w:szCs w:val="26"/>
           <w:u w:val="single"/>
         </w:rPr>
-        <w:t>for</w:t>
-      </w:r>
-      <w:r>
-        <w:rPr>
-          <w:b/>
-          <w:sz w:val="26"/>
-          <w:szCs w:val="26"/>
-          <w:u w:val="single"/>
-        </w:rPr>
         <w:t xml:space="preserve"> Meeting</w:t>
       </w:r>
     </w:p>
     <w:p>
       <w:pPr>
-        <w:pStyle w:val="ListParagraph"/>
-        <w:ind w:left="1440"/>
-        <w:rPr>
-          <w:sz w:val="24"/>
-          <w:szCs w:val="24"/>
-        </w:rPr>
-      </w:pPr>
-      <w:r>
-        <w:rPr>
-          <w:b/>
+        <w:rPr>
+          <w:sz w:val="24"/>
+          <w:szCs w:val="24"/>
+        </w:rPr>
+      </w:pPr>
+      <w:r>
+        <w:rPr>
           <w:noProof/>
-          <w:color w:val="0000FF"/>
-          <w:sz w:val="26"/>
-          <w:szCs w:val="26"/>
-          <w:u w:val="single"/>
         </w:rPr>
         <w:drawing>
           <wp:inline distT="114300" distB="114300" distL="114300" distR="114300" wp14:anchorId="6DEA9D56" wp14:editId="48888F61">
@@ -11062,24 +10995,17 @@
     </w:p>
     <w:p>
       <w:pPr>
-        <w:pStyle w:val="ListParagraph"/>
-        <w:ind w:left="1440"/>
-        <w:rPr>
-          <w:sz w:val="24"/>
-          <w:szCs w:val="24"/>
-        </w:rPr>
-      </w:pPr>
-      <w:r>
-        <w:rPr>
-          <w:b/>
+        <w:rPr>
+          <w:sz w:val="24"/>
+          <w:szCs w:val="24"/>
+        </w:rPr>
+      </w:pPr>
+      <w:r>
+        <w:rPr>
           <w:noProof/>
-          <w:color w:val="0000FF"/>
-          <w:sz w:val="26"/>
-          <w:szCs w:val="26"/>
-          <w:u w:val="single"/>
         </w:rPr>
         <w:drawing>
-          <wp:inline distT="114300" distB="114300" distL="114300" distR="114300" wp14:anchorId="26C87C56" wp14:editId="064CCB70">
+          <wp:inline distT="114300" distB="114300" distL="114300" distR="114300" wp14:anchorId="26C87C56" wp14:editId="19E43AD7">
             <wp:extent cx="5943600" cy="5791200"/>
             <wp:effectExtent l="0" t="0" r="0" b="0"/>
             <wp:docPr id="9" name="image8.png" descr="Diagram, schematic&#10;&#10;Description automatically generated"/>
@@ -11246,79 +11172,6 @@
     </w:p>
     <w:p>
       <w:pPr>
-        <w:ind w:left="720"/>
-        <w:rPr>
-          <w:b/>
-          <w:color w:val="0000FF"/>
-          <w:sz w:val="26"/>
-          <w:szCs w:val="26"/>
-          <w:u w:val="single"/>
-        </w:rPr>
-      </w:pPr>
-    </w:p>
-    <w:p>
-      <w:pPr>
-        <w:ind w:left="720"/>
-        <w:rPr>
-          <w:b/>
-          <w:color w:val="0000FF"/>
-          <w:sz w:val="26"/>
-          <w:szCs w:val="26"/>
-          <w:u w:val="single"/>
-        </w:rPr>
-      </w:pPr>
-    </w:p>
-    <w:p>
-      <w:pPr>
-        <w:ind w:left="720"/>
-        <w:rPr>
-          <w:b/>
-          <w:color w:val="0000FF"/>
-          <w:sz w:val="26"/>
-          <w:szCs w:val="26"/>
-          <w:u w:val="single"/>
-        </w:rPr>
-      </w:pPr>
-    </w:p>
-    <w:p>
-      <w:pPr>
-        <w:ind w:left="720"/>
-        <w:rPr>
-          <w:b/>
-          <w:color w:val="0000FF"/>
-          <w:sz w:val="26"/>
-          <w:szCs w:val="26"/>
-          <w:u w:val="single"/>
-        </w:rPr>
-      </w:pPr>
-    </w:p>
-    <w:p>
-      <w:pPr>
-        <w:ind w:left="720"/>
-        <w:rPr>
-          <w:b/>
-          <w:color w:val="0000FF"/>
-          <w:sz w:val="26"/>
-          <w:szCs w:val="26"/>
-          <w:u w:val="single"/>
-        </w:rPr>
-      </w:pPr>
-    </w:p>
-    <w:p>
-      <w:pPr>
-        <w:ind w:left="720"/>
-        <w:rPr>
-          <w:b/>
-          <w:color w:val="0000FF"/>
-          <w:sz w:val="26"/>
-          <w:szCs w:val="26"/>
-          <w:u w:val="single"/>
-        </w:rPr>
-      </w:pPr>
-    </w:p>
-    <w:p>
-      <w:pPr>
-        <w:ind w:left="720"/>
         <w:rPr>
           <w:b/>
           <w:sz w:val="26"/>
@@ -11333,6 +11186,27 @@
           <w:szCs w:val="26"/>
           <w:u w:val="single"/>
         </w:rPr>
+        <w:br w:type="page"/>
+      </w:r>
+    </w:p>
+    <w:p>
+      <w:pPr>
+        <w:ind w:left="720" w:firstLine="720"/>
+        <w:rPr>
+          <w:b/>
+          <w:sz w:val="26"/>
+          <w:szCs w:val="26"/>
+          <w:u w:val="single"/>
+        </w:rPr>
+      </w:pPr>
+      <w:r>
+        <w:rPr>
+          <w:b/>
+          <w:sz w:val="26"/>
+          <w:szCs w:val="26"/>
+          <w:u w:val="single"/>
+        </w:rPr>
+        <w:lastRenderedPageBreak/>
         <w:t>2. Make Payment</w:t>
       </w:r>
     </w:p>
@@ -11356,10 +11230,9 @@
           <w:szCs w:val="26"/>
           <w:u w:val="single"/>
         </w:rPr>
-        <w:lastRenderedPageBreak/>
         <w:drawing>
-          <wp:inline distT="114300" distB="114300" distL="114300" distR="114300" wp14:anchorId="3FE10CD6" wp14:editId="37B63CF1">
-            <wp:extent cx="5943600" cy="9347200"/>
+          <wp:inline distT="114300" distB="114300" distL="114300" distR="114300" wp14:anchorId="3FE10CD6" wp14:editId="55C67435">
+            <wp:extent cx="5943600" cy="7791450"/>
             <wp:effectExtent l="0" t="0" r="0" b="0"/>
             <wp:docPr id="10" name="image9.png" descr="Diagram, schematic&#10;&#10;Description automatically generated"/>
             <wp:cNvGraphicFramePr/>
@@ -11380,7 +11253,7 @@
                   <pic:spPr>
                     <a:xfrm>
                       <a:off x="0" y="0"/>
-                      <a:ext cx="5943600" cy="9347200"/>
+                      <a:ext cx="5943600" cy="7791450"/>
                     </a:xfrm>
                     <a:prstGeom prst="rect">
                       <a:avLst/>
@@ -11504,16 +11377,6 @@
           <w:u w:val="single"/>
         </w:rPr>
       </w:pPr>
-      <w:r>
-        <w:rPr>
-          <w:b/>
-          <w:sz w:val="26"/>
-          <w:szCs w:val="26"/>
-          <w:u w:val="single"/>
-        </w:rPr>
-        <w:lastRenderedPageBreak/>
-        <w:br w:type="page"/>
-      </w:r>
     </w:p>
     <w:p>
       <w:pPr>
@@ -11536,7 +11399,6 @@
           <w:szCs w:val="26"/>
           <w:u w:val="single"/>
         </w:rPr>
-        <w:lastRenderedPageBreak/>
         <w:t>View complain feedback</w:t>
       </w:r>
     </w:p>
@@ -12050,17 +11912,6 @@
         <w:lastRenderedPageBreak/>
         <w:t>2. Submit completion of work</w:t>
       </w:r>
-    </w:p>
-    <w:p>
-      <w:pPr>
-        <w:rPr>
-          <w:b/>
-          <w:color w:val="0000FF"/>
-          <w:sz w:val="26"/>
-          <w:szCs w:val="26"/>
-          <w:u w:val="single"/>
-        </w:rPr>
-      </w:pPr>
       <w:r>
         <w:rPr>
           <w:b/>
@@ -12070,7 +11921,6 @@
           <w:szCs w:val="26"/>
           <w:u w:val="single"/>
         </w:rPr>
-        <w:lastRenderedPageBreak/>
         <w:drawing>
           <wp:inline distT="114300" distB="114300" distL="114300" distR="114300" wp14:anchorId="13D852E6" wp14:editId="6CF0F5ED">
             <wp:extent cx="5943600" cy="7874000"/>
@@ -13488,7 +13338,7 @@
           <w:noProof/>
         </w:rPr>
         <w:drawing>
-          <wp:anchor distT="114300" distB="114300" distL="114300" distR="114300" simplePos="0" relativeHeight="251661312" behindDoc="0" locked="0" layoutInCell="1" hidden="0" allowOverlap="1" wp14:anchorId="53068C8D" wp14:editId="7F4869CE">
+          <wp:anchor distT="114300" distB="114300" distL="114300" distR="114300" simplePos="0" relativeHeight="251659776" behindDoc="0" locked="0" layoutInCell="1" hidden="0" allowOverlap="1" wp14:anchorId="53068C8D" wp14:editId="134CCF19">
             <wp:simplePos x="0" y="0"/>
             <wp:positionH relativeFrom="column">
               <wp:posOffset>0</wp:posOffset>
@@ -27162,7 +27012,6 @@
   <w:style w:type="character" w:default="1" w:styleId="DefaultParagraphFont">
     <w:name w:val="Default Paragraph Font"/>
     <w:uiPriority w:val="1"/>
-    <w:semiHidden/>
     <w:unhideWhenUsed/>
   </w:style>
   <w:style w:type="table" w:default="1" w:styleId="TableNormal">

</xml_diff>